<commit_message>
Epic 0 - Karina Kystsiv
</commit_message>
<xml_diff>
--- a/ai_13/karina_kystsiv/Epic 4/epic_4_practice_and_labs_report_karina_kystsiv.docx
+++ b/ai_13/karina_kystsiv/Epic 4/epic_4_practice_and_labs_report_karina_kystsiv.docx
@@ -133,15 +133,7 @@
     </w:p>
     <w:p>
       <w:pPr>
-        <w:rPr>
-          <w:rFonts w:ascii="Times New Roman" w:eastAsia="Times New Roman" w:hAnsi="Times New Roman" w:cs="Times New Roman"/>
-        </w:rPr>
-      </w:pPr>
-    </w:p>
-    <w:p>
-      <w:pPr>
         <w:spacing w:line="240" w:lineRule="auto"/>
-        <w:jc w:val="center"/>
         <w:rPr>
           <w:rFonts w:ascii="Times New Roman" w:eastAsia="Times New Roman" w:hAnsi="Times New Roman" w:cs="Times New Roman"/>
           <w:b/>
@@ -152,99 +144,258 @@
     </w:p>
     <w:p>
       <w:pPr>
-        <w:spacing w:line="240" w:lineRule="auto"/>
+        <w:spacing w:after="0" w:line="240" w:lineRule="auto"/>
         <w:jc w:val="center"/>
         <w:rPr>
           <w:rFonts w:ascii="Times New Roman" w:eastAsia="Times New Roman" w:hAnsi="Times New Roman" w:cs="Times New Roman"/>
+          <w:sz w:val="24"/>
+          <w:szCs w:val="24"/>
+        </w:rPr>
+      </w:pPr>
+      <w:r>
+        <w:rPr>
+          <w:rFonts w:ascii="Times New Roman" w:eastAsia="Times New Roman" w:hAnsi="Times New Roman" w:cs="Times New Roman"/>
           <w:b/>
-          <w:sz w:val="40"/>
-          <w:szCs w:val="40"/>
-        </w:rPr>
-      </w:pPr>
+          <w:bCs/>
+          <w:color w:val="000000"/>
+          <w:sz w:val="56"/>
+          <w:szCs w:val="56"/>
+        </w:rPr>
+        <w:t>Звіт</w:t>
+      </w:r>
       <w:r>
         <w:rPr>
           <w:rFonts w:ascii="Times New Roman" w:eastAsia="Times New Roman" w:hAnsi="Times New Roman" w:cs="Times New Roman"/>
           <w:b/>
-          <w:sz w:val="40"/>
-          <w:szCs w:val="40"/>
-        </w:rPr>
-        <w:t>Звіт</w:t>
-      </w:r>
-    </w:p>
-    <w:p>
-      <w:pPr>
-        <w:spacing w:line="240" w:lineRule="auto"/>
-        <w:jc w:val="center"/>
-        <w:rPr>
-          <w:rFonts w:ascii="Times New Roman" w:eastAsia="Times New Roman" w:hAnsi="Times New Roman" w:cs="Times New Roman"/>
+          <w:bCs/>
+          <w:color w:val="000000"/>
           <w:sz w:val="28"/>
           <w:szCs w:val="28"/>
         </w:rPr>
-      </w:pPr>
-      <w:r>
-        <w:rPr>
-          <w:rFonts w:ascii="Times New Roman" w:eastAsia="Times New Roman" w:hAnsi="Times New Roman" w:cs="Times New Roman"/>
+        <w:t> </w:t>
+      </w:r>
+    </w:p>
+    <w:p>
+      <w:pPr>
+        <w:spacing w:after="0" w:line="240" w:lineRule="auto"/>
+        <w:jc w:val="center"/>
+        <w:rPr>
+          <w:rFonts w:ascii="Times New Roman" w:eastAsia="Times New Roman" w:hAnsi="Times New Roman" w:cs="Times New Roman"/>
+          <w:sz w:val="24"/>
+          <w:szCs w:val="24"/>
+        </w:rPr>
+      </w:pPr>
+      <w:r>
+        <w:rPr>
+          <w:rFonts w:ascii="Times New Roman" w:eastAsia="Times New Roman" w:hAnsi="Times New Roman" w:cs="Times New Roman"/>
+          <w:b/>
+          <w:bCs/>
+          <w:color w:val="000000"/>
           <w:sz w:val="28"/>
           <w:szCs w:val="28"/>
         </w:rPr>
-        <w:t xml:space="preserve">про виконання </w:t>
-      </w:r>
-    </w:p>
-    <w:p>
-      <w:pPr>
-        <w:tabs>
-          <w:tab w:val="center" w:pos="4819"/>
-          <w:tab w:val="left" w:pos="7468"/>
-        </w:tabs>
-        <w:spacing w:line="240" w:lineRule="auto"/>
-        <w:rPr>
-          <w:rFonts w:ascii="Times New Roman" w:eastAsia="Times New Roman" w:hAnsi="Times New Roman" w:cs="Times New Roman"/>
-          <w:b/>
+        <w:t>про виконання лабораторних та практичних робіт блоку № 4</w:t>
+      </w:r>
+    </w:p>
+    <w:p>
+      <w:pPr>
+        <w:spacing w:after="0" w:line="240" w:lineRule="auto"/>
+        <w:jc w:val="center"/>
+        <w:rPr>
+          <w:rFonts w:ascii="Times New Roman" w:eastAsia="Times New Roman" w:hAnsi="Times New Roman" w:cs="Times New Roman"/>
+          <w:sz w:val="24"/>
+          <w:szCs w:val="24"/>
+        </w:rPr>
+      </w:pPr>
+      <w:r>
+        <w:rPr>
+          <w:rFonts w:ascii="Times New Roman" w:eastAsia="Times New Roman" w:hAnsi="Times New Roman" w:cs="Times New Roman"/>
+          <w:color w:val="000000"/>
           <w:sz w:val="28"/>
           <w:szCs w:val="28"/>
         </w:rPr>
+        <w:t>На тему:  «Одновимірні масиви. Двовимірні Масиви. Вказівники та Посилання. Динамічні масиви. Структури даних. Вкладені структури. Алгоритми обробки та робота з масивами та структурами.»</w:t>
+      </w:r>
+    </w:p>
+    <w:p>
+      <w:pPr>
+        <w:spacing w:after="0" w:line="240" w:lineRule="auto"/>
+        <w:jc w:val="center"/>
+        <w:rPr>
+          <w:rFonts w:ascii="Times New Roman" w:eastAsia="Times New Roman" w:hAnsi="Times New Roman" w:cs="Times New Roman"/>
+          <w:sz w:val="24"/>
+          <w:szCs w:val="24"/>
+        </w:rPr>
       </w:pPr>
       <w:r>
         <w:rPr>
           <w:rFonts w:ascii="Times New Roman" w:eastAsia="Times New Roman" w:hAnsi="Times New Roman" w:cs="Times New Roman"/>
           <w:b/>
+          <w:bCs/>
+          <w:i/>
+          <w:iCs/>
+          <w:color w:val="000000"/>
           <w:sz w:val="28"/>
           <w:szCs w:val="28"/>
         </w:rPr>
-        <w:tab/>
-        <w:t xml:space="preserve">Лабораторних та практичних робіт </w:t>
-      </w:r>
-      <w:r>
-        <w:rPr>
-          <w:rFonts w:ascii="Times New Roman" w:eastAsia="Times New Roman" w:hAnsi="Times New Roman" w:cs="Times New Roman"/>
-          <w:b/>
+        <w:t xml:space="preserve">з дисципліни: </w:t>
+      </w:r>
+      <w:r>
+        <w:rPr>
+          <w:rFonts w:ascii="Times New Roman" w:eastAsia="Times New Roman" w:hAnsi="Times New Roman" w:cs="Times New Roman"/>
+          <w:color w:val="000000"/>
           <w:sz w:val="28"/>
           <w:szCs w:val="28"/>
         </w:rPr>
-        <w:t>№</w:t>
-      </w:r>
-      <w:r>
-        <w:rPr>
-          <w:rFonts w:ascii="Times New Roman" w:eastAsia="Times New Roman" w:hAnsi="Times New Roman" w:cs="Times New Roman"/>
-          <w:b/>
+        <w:t>«Мови та парадигми програмування»</w:t>
+      </w:r>
+    </w:p>
+    <w:p>
+      <w:pPr>
+        <w:spacing w:after="0" w:line="240" w:lineRule="auto"/>
+        <w:jc w:val="center"/>
+        <w:rPr>
+          <w:rFonts w:ascii="Times New Roman" w:eastAsia="Times New Roman" w:hAnsi="Times New Roman" w:cs="Times New Roman"/>
+          <w:sz w:val="24"/>
+          <w:szCs w:val="24"/>
+        </w:rPr>
+      </w:pPr>
+      <w:r>
+        <w:rPr>
+          <w:rFonts w:ascii="Times New Roman" w:eastAsia="Times New Roman" w:hAnsi="Times New Roman" w:cs="Times New Roman"/>
+          <w:color w:val="000000"/>
           <w:sz w:val="28"/>
           <w:szCs w:val="28"/>
-          <w:lang w:val="ru-RU"/>
-        </w:rPr>
-        <w:t>4</w:t>
-      </w:r>
-    </w:p>
-    <w:p>
-      <w:pPr>
-        <w:spacing w:line="240" w:lineRule="auto"/>
+        </w:rPr>
+        <w:t>до:</w:t>
+      </w:r>
+    </w:p>
+    <w:p>
+      <w:pPr>
+        <w:spacing w:after="0" w:line="240" w:lineRule="auto"/>
         <w:jc w:val="center"/>
         <w:rPr>
           <w:rFonts w:ascii="Times New Roman" w:eastAsia="Times New Roman" w:hAnsi="Times New Roman" w:cs="Times New Roman"/>
+          <w:sz w:val="24"/>
+          <w:szCs w:val="24"/>
+        </w:rPr>
+      </w:pPr>
+      <w:r>
+        <w:rPr>
+          <w:rFonts w:ascii="Times New Roman" w:eastAsia="Times New Roman" w:hAnsi="Times New Roman" w:cs="Times New Roman"/>
+          <w:color w:val="000000"/>
           <w:sz w:val="28"/>
           <w:szCs w:val="28"/>
         </w:rPr>
-      </w:pPr>
-      <w:r>
+        <w:t>ВНС Лабораторної Роботи №4 </w:t>
+      </w:r>
+    </w:p>
+    <w:p>
+      <w:pPr>
+        <w:spacing w:after="0" w:line="240" w:lineRule="auto"/>
+        <w:jc w:val="center"/>
+        <w:rPr>
+          <w:rFonts w:ascii="Times New Roman" w:eastAsia="Times New Roman" w:hAnsi="Times New Roman" w:cs="Times New Roman"/>
+          <w:sz w:val="24"/>
+          <w:szCs w:val="24"/>
+        </w:rPr>
+      </w:pPr>
+      <w:r>
+        <w:rPr>
+          <w:rFonts w:ascii="Times New Roman" w:eastAsia="Times New Roman" w:hAnsi="Times New Roman" w:cs="Times New Roman"/>
+          <w:color w:val="000000"/>
+          <w:sz w:val="28"/>
+          <w:szCs w:val="28"/>
+        </w:rPr>
+        <w:t>ВНС Лабораторної Роботи №5</w:t>
+      </w:r>
+    </w:p>
+    <w:p>
+      <w:pPr>
+        <w:spacing w:after="0" w:line="240" w:lineRule="auto"/>
+        <w:jc w:val="center"/>
+        <w:rPr>
+          <w:rFonts w:ascii="Times New Roman" w:eastAsia="Times New Roman" w:hAnsi="Times New Roman" w:cs="Times New Roman"/>
+          <w:sz w:val="24"/>
+          <w:szCs w:val="24"/>
+        </w:rPr>
+      </w:pPr>
+      <w:proofErr w:type="spellStart"/>
+      <w:r>
+        <w:rPr>
+          <w:rFonts w:ascii="Times New Roman" w:eastAsia="Times New Roman" w:hAnsi="Times New Roman" w:cs="Times New Roman"/>
+          <w:color w:val="000000"/>
+          <w:sz w:val="28"/>
+          <w:szCs w:val="28"/>
+        </w:rPr>
+        <w:t>Алготестер</w:t>
+      </w:r>
+      <w:proofErr w:type="spellEnd"/>
+      <w:r>
+        <w:rPr>
+          <w:rFonts w:ascii="Times New Roman" w:eastAsia="Times New Roman" w:hAnsi="Times New Roman" w:cs="Times New Roman"/>
+          <w:color w:val="000000"/>
+          <w:sz w:val="28"/>
+          <w:szCs w:val="28"/>
+        </w:rPr>
+        <w:t xml:space="preserve"> Лабораторної Роботи №2</w:t>
+      </w:r>
+    </w:p>
+    <w:p>
+      <w:pPr>
+        <w:spacing w:after="0" w:line="240" w:lineRule="auto"/>
+        <w:jc w:val="center"/>
+        <w:rPr>
+          <w:rFonts w:ascii="Times New Roman" w:eastAsia="Times New Roman" w:hAnsi="Times New Roman" w:cs="Times New Roman"/>
+          <w:sz w:val="24"/>
+          <w:szCs w:val="24"/>
+        </w:rPr>
+      </w:pPr>
+      <w:proofErr w:type="spellStart"/>
+      <w:r>
+        <w:rPr>
+          <w:rFonts w:ascii="Times New Roman" w:eastAsia="Times New Roman" w:hAnsi="Times New Roman" w:cs="Times New Roman"/>
+          <w:color w:val="000000"/>
+          <w:sz w:val="28"/>
+          <w:szCs w:val="28"/>
+        </w:rPr>
+        <w:t>Алготестер</w:t>
+      </w:r>
+      <w:proofErr w:type="spellEnd"/>
+      <w:r>
+        <w:rPr>
+          <w:rFonts w:ascii="Times New Roman" w:eastAsia="Times New Roman" w:hAnsi="Times New Roman" w:cs="Times New Roman"/>
+          <w:color w:val="000000"/>
+          <w:sz w:val="28"/>
+          <w:szCs w:val="28"/>
+        </w:rPr>
+        <w:t xml:space="preserve"> Лабораторної Роботи №3</w:t>
+      </w:r>
+    </w:p>
+    <w:p>
+      <w:pPr>
+        <w:spacing w:after="0" w:line="240" w:lineRule="auto"/>
+        <w:jc w:val="center"/>
+        <w:rPr>
+          <w:rFonts w:ascii="Times New Roman" w:eastAsia="Times New Roman" w:hAnsi="Times New Roman" w:cs="Times New Roman"/>
+          <w:sz w:val="24"/>
+          <w:szCs w:val="24"/>
+        </w:rPr>
+      </w:pPr>
+      <w:r>
+        <w:rPr>
+          <w:rFonts w:ascii="Times New Roman" w:eastAsia="Times New Roman" w:hAnsi="Times New Roman" w:cs="Times New Roman"/>
+          <w:color w:val="000000"/>
+          <w:sz w:val="28"/>
+          <w:szCs w:val="28"/>
+        </w:rPr>
+        <w:t>Практичних Робіт №4</w:t>
+      </w:r>
+    </w:p>
+    <w:p>
+      <w:pPr>
+        <w:spacing w:line="240" w:lineRule="auto"/>
+        <w:jc w:val="right"/>
         <w:rPr>
           <w:rFonts w:ascii="Times New Roman" w:eastAsia="Times New Roman" w:hAnsi="Times New Roman" w:cs="Times New Roman"/>
           <w:b/>
@@ -252,28 +403,12 @@
           <w:sz w:val="28"/>
           <w:szCs w:val="28"/>
         </w:rPr>
-        <w:t xml:space="preserve">з дисципліни: </w:t>
-      </w:r>
-      <w:r>
-        <w:rPr>
-          <w:rFonts w:ascii="Times New Roman" w:eastAsia="Times New Roman" w:hAnsi="Times New Roman" w:cs="Times New Roman"/>
-          <w:sz w:val="28"/>
-          <w:szCs w:val="28"/>
-        </w:rPr>
-        <w:t>«Мови та парадигми програмування»</w:t>
-      </w:r>
+      </w:pPr>
     </w:p>
     <w:p>
       <w:pPr>
         <w:spacing w:line="240" w:lineRule="auto"/>
-        <w:jc w:val="center"/>
-        <w:rPr>
-          <w:rFonts w:ascii="Times New Roman" w:eastAsia="Times New Roman" w:hAnsi="Times New Roman" w:cs="Times New Roman"/>
-          <w:sz w:val="28"/>
-          <w:szCs w:val="28"/>
-        </w:rPr>
-      </w:pPr>
-      <w:r>
+        <w:jc w:val="right"/>
         <w:rPr>
           <w:rFonts w:ascii="Times New Roman" w:eastAsia="Times New Roman" w:hAnsi="Times New Roman" w:cs="Times New Roman"/>
           <w:b/>
@@ -281,69 +416,10 @@
           <w:sz w:val="28"/>
           <w:szCs w:val="28"/>
         </w:rPr>
-        <w:t>з розділу</w:t>
-      </w:r>
-      <w:r>
-        <w:rPr>
-          <w:rFonts w:ascii="Times New Roman" w:eastAsia="Times New Roman" w:hAnsi="Times New Roman" w:cs="Times New Roman"/>
-          <w:sz w:val="28"/>
-          <w:szCs w:val="28"/>
-        </w:rPr>
-        <w:t xml:space="preserve">:  </w:t>
-      </w:r>
-      <w:r>
-        <w:rPr>
-          <w:rFonts w:ascii="Times New Roman" w:eastAsia="Times New Roman" w:hAnsi="Times New Roman" w:cs="Times New Roman"/>
-          <w:sz w:val="28"/>
-          <w:szCs w:val="28"/>
-        </w:rPr>
-        <w:t>«</w:t>
-      </w:r>
-      <w:r>
-        <w:rPr>
-          <w:rFonts w:ascii="Times New Roman" w:hAnsi="Times New Roman" w:cs="Times New Roman"/>
-          <w:color w:val="000000"/>
-          <w:sz w:val="28"/>
-          <w:szCs w:val="28"/>
-        </w:rPr>
-        <w:t>Прості структури даних. Одновимірні масиви. Двовимірні Масиви. Алгоритми обробки</w:t>
-      </w:r>
-      <w:r>
-        <w:rPr>
-          <w:rFonts w:ascii="Times New Roman" w:eastAsia="Times New Roman" w:hAnsi="Times New Roman" w:cs="Times New Roman"/>
-          <w:sz w:val="24"/>
-          <w:szCs w:val="24"/>
-        </w:rPr>
-        <w:t>»</w:t>
-      </w:r>
-    </w:p>
-    <w:p>
-      <w:pPr>
-        <w:spacing w:line="240" w:lineRule="auto"/>
-        <w:jc w:val="center"/>
-        <w:rPr>
-          <w:rFonts w:ascii="Times New Roman" w:eastAsia="Times New Roman" w:hAnsi="Times New Roman" w:cs="Times New Roman"/>
-          <w:b/>
-          <w:smallCaps/>
-          <w:sz w:val="28"/>
-          <w:szCs w:val="28"/>
-        </w:rPr>
-      </w:pPr>
-    </w:p>
-    <w:p>
-      <w:pPr>
-        <w:spacing w:line="360" w:lineRule="auto"/>
-        <w:rPr>
-          <w:rFonts w:ascii="Times New Roman" w:eastAsia="Times New Roman" w:hAnsi="Times New Roman" w:cs="Times New Roman"/>
-          <w:sz w:val="28"/>
-          <w:szCs w:val="28"/>
-        </w:rPr>
-      </w:pPr>
-    </w:p>
-    <w:p>
-      <w:pPr>
-        <w:spacing w:line="240" w:lineRule="auto"/>
-        <w:jc w:val="right"/>
+      </w:pPr>
+      <w:bookmarkStart w:id="0" w:name="_GoBack"/>
+      <w:bookmarkEnd w:id="0"/>
+      <w:r>
         <w:rPr>
           <w:rFonts w:ascii="Times New Roman" w:eastAsia="Times New Roman" w:hAnsi="Times New Roman" w:cs="Times New Roman"/>
           <w:b/>
@@ -351,7 +427,8 @@
           <w:sz w:val="28"/>
           <w:szCs w:val="28"/>
         </w:rPr>
-      </w:pPr>
+        <w:t>Виконала</w:t>
+      </w:r>
       <w:r>
         <w:rPr>
           <w:rFonts w:ascii="Times New Roman" w:eastAsia="Times New Roman" w:hAnsi="Times New Roman" w:cs="Times New Roman"/>
@@ -360,9 +437,13 @@
           <w:sz w:val="28"/>
           <w:szCs w:val="28"/>
         </w:rPr>
-        <w:t>Виконала</w:t>
-      </w:r>
-      <w:r>
+        <w:t>:</w:t>
+      </w:r>
+    </w:p>
+    <w:p>
+      <w:pPr>
+        <w:spacing w:line="240" w:lineRule="auto"/>
+        <w:jc w:val="right"/>
         <w:rPr>
           <w:rFonts w:ascii="Times New Roman" w:eastAsia="Times New Roman" w:hAnsi="Times New Roman" w:cs="Times New Roman"/>
           <w:b/>
@@ -370,13 +451,8 @@
           <w:sz w:val="28"/>
           <w:szCs w:val="28"/>
         </w:rPr>
-        <w:t>:</w:t>
-      </w:r>
-    </w:p>
-    <w:p>
-      <w:pPr>
-        <w:spacing w:line="240" w:lineRule="auto"/>
-        <w:jc w:val="right"/>
+      </w:pPr>
+      <w:r>
         <w:rPr>
           <w:rFonts w:ascii="Times New Roman" w:eastAsia="Times New Roman" w:hAnsi="Times New Roman" w:cs="Times New Roman"/>
           <w:b/>
@@ -384,16 +460,15 @@
           <w:sz w:val="28"/>
           <w:szCs w:val="28"/>
         </w:rPr>
-      </w:pPr>
-      <w:r>
-        <w:rPr>
-          <w:rFonts w:ascii="Times New Roman" w:eastAsia="Times New Roman" w:hAnsi="Times New Roman" w:cs="Times New Roman"/>
-          <w:b/>
-          <w:i/>
+        <w:t xml:space="preserve"> </w:t>
+      </w:r>
+      <w:r>
+        <w:rPr>
+          <w:rFonts w:ascii="Times New Roman" w:eastAsia="Times New Roman" w:hAnsi="Times New Roman" w:cs="Times New Roman"/>
           <w:sz w:val="28"/>
           <w:szCs w:val="28"/>
         </w:rPr>
-        <w:t xml:space="preserve"> </w:t>
+        <w:t>студент</w:t>
       </w:r>
       <w:r>
         <w:rPr>
@@ -401,7 +476,7 @@
           <w:sz w:val="28"/>
           <w:szCs w:val="28"/>
         </w:rPr>
-        <w:t>студент</w:t>
+        <w:t>ка</w:t>
       </w:r>
       <w:r>
         <w:rPr>
@@ -409,46 +484,26 @@
           <w:sz w:val="28"/>
           <w:szCs w:val="28"/>
         </w:rPr>
-        <w:t>ка</w:t>
-      </w:r>
-      <w:r>
+        <w:t xml:space="preserve"> групи ШІ-13</w:t>
+      </w:r>
+    </w:p>
+    <w:p>
+      <w:pPr>
+        <w:spacing w:line="240" w:lineRule="auto"/>
+        <w:jc w:val="right"/>
         <w:rPr>
           <w:rFonts w:ascii="Times New Roman" w:eastAsia="Times New Roman" w:hAnsi="Times New Roman" w:cs="Times New Roman"/>
           <w:sz w:val="28"/>
           <w:szCs w:val="28"/>
         </w:rPr>
-        <w:t xml:space="preserve"> групи ШІ-13</w:t>
-      </w:r>
-    </w:p>
-    <w:p>
-      <w:pPr>
-        <w:spacing w:line="240" w:lineRule="auto"/>
-        <w:jc w:val="right"/>
+      </w:pPr>
+      <w:r>
         <w:rPr>
           <w:rFonts w:ascii="Times New Roman" w:eastAsia="Times New Roman" w:hAnsi="Times New Roman" w:cs="Times New Roman"/>
           <w:sz w:val="28"/>
           <w:szCs w:val="28"/>
         </w:rPr>
-      </w:pPr>
-      <w:r>
-        <w:rPr>
-          <w:rFonts w:ascii="Times New Roman" w:eastAsia="Times New Roman" w:hAnsi="Times New Roman" w:cs="Times New Roman"/>
-          <w:sz w:val="28"/>
-          <w:szCs w:val="28"/>
-        </w:rPr>
         <w:t>Кисців Каріна Володимирівна</w:t>
-      </w:r>
-    </w:p>
-    <w:p>
-      <w:pPr>
-        <w:rPr>
-          <w:rFonts w:ascii="Times New Roman" w:eastAsia="Times New Roman" w:hAnsi="Times New Roman" w:cs="Times New Roman"/>
-          <w:sz w:val="28"/>
-          <w:szCs w:val="28"/>
-        </w:rPr>
-      </w:pPr>
-      <w:r>
-        <w:br w:type="page"/>
       </w:r>
     </w:p>
     <w:p>
@@ -8930,8 +8985,6 @@
         </w:rPr>
         <w:t xml:space="preserve"> </w:t>
       </w:r>
-      <w:bookmarkStart w:id="0" w:name="_GoBack"/>
-      <w:bookmarkEnd w:id="0"/>
     </w:p>
     <w:p>
       <w:pPr>
@@ -40486,9 +40539,9 @@
       <w:r>
         <w:rPr>
           <w:rFonts w:ascii="Times New Roman" w:eastAsia="Times New Roman" w:hAnsi="Times New Roman" w:cs="Times New Roman"/>
-          <w:sz w:val="24"/>
-          <w:szCs w:val="24"/>
-          <w:lang w:val="ru-RU"/>
+          <w:noProof/>
+          <w:sz w:val="24"/>
+          <w:szCs w:val="24"/>
         </w:rPr>
         <w:lastRenderedPageBreak/>
         <w:drawing>
@@ -41258,7 +41311,7 @@
         <w:sz w:val="28"/>
         <w:szCs w:val="28"/>
       </w:rPr>
-      <w:t>2</w:t>
+      <w:t>20</w:t>
     </w:r>
     <w:r>
       <w:rPr>
@@ -43234,7 +43287,7 @@
 </file>
 
 <file path=customXml/itemProps2.xml><?xml version="1.0" encoding="utf-8"?>
-<ds:datastoreItem xmlns:ds="http://schemas.openxmlformats.org/officeDocument/2006/customXml" ds:itemID="{6BE6CB6A-58B0-4C19-B465-8A5F7EAD1B0E}">
+<ds:datastoreItem xmlns:ds="http://schemas.openxmlformats.org/officeDocument/2006/customXml" ds:itemID="{EF1C8AD9-A89C-4C7D-BF9B-8B3211E6AD12}">
   <ds:schemaRefs>
     <ds:schemaRef ds:uri="http://schemas.openxmlformats.org/officeDocument/2006/bibliography"/>
   </ds:schemaRefs>

</xml_diff>